<commit_message>
add vagaa analysis document
</commit_message>
<xml_diff>
--- a/vagaa/vagaa analysis.docx
+++ b/vagaa/vagaa analysis.docx
@@ -4,12 +4,73 @@
   <w:body>
     <w:p>
       <w:pPr>
-        <w:rPr>
-          <w:rFonts w:hint="eastAsia"/>
+        <w:jc w:val="center"/>
+        <w:rPr>
+          <w:rFonts w:hint="eastAsia"/>
+          <w:sz w:val="36"/>
+          <w:szCs w:val="36"/>
         </w:rPr>
       </w:pPr>
       <w:r>
         <w:rPr>
+          <w:sz w:val="36"/>
+          <w:szCs w:val="36"/>
+        </w:rPr>
+        <w:t>V</w:t>
+      </w:r>
+      <w:r>
+        <w:rPr>
+          <w:rFonts w:hint="eastAsia"/>
+          <w:sz w:val="36"/>
+          <w:szCs w:val="36"/>
+        </w:rPr>
+        <w:t>agaa</w:t>
+      </w:r>
+      <w:r>
+        <w:rPr>
+          <w:rFonts w:hint="eastAsia"/>
+          <w:sz w:val="36"/>
+          <w:szCs w:val="36"/>
+        </w:rPr>
+        <w:t>协议分析</w:t>
+      </w:r>
+    </w:p>
+    <w:p>
+      <w:pPr>
+        <w:jc w:val="center"/>
+        <w:rPr>
+          <w:rFonts w:hint="eastAsia"/>
+        </w:rPr>
+      </w:pPr>
+      <w:r>
+        <w:rPr>
+          <w:rFonts w:hint="eastAsia"/>
+        </w:rPr>
+        <w:t xml:space="preserve">                 </w:t>
+      </w:r>
+      <w:r>
+        <w:rPr>
+          <w:rFonts w:hint="eastAsia"/>
+        </w:rPr>
+        <w:t>-----------------</w:t>
+      </w:r>
+      <w:r>
+        <w:rPr>
+          <w:rFonts w:hint="eastAsia"/>
+        </w:rPr>
+        <w:t>moonflow 2012.9.10</w:t>
+      </w:r>
+    </w:p>
+    <w:p>
+      <w:pPr>
+        <w:rPr>
+          <w:rFonts w:hint="eastAsia"/>
+        </w:rPr>
+      </w:pPr>
+    </w:p>
+    <w:p>
+      <w:r>
+        <w:rPr>
           <w:rFonts w:hint="eastAsia"/>
         </w:rPr>
         <w:t>粗略记录下</w:t>
@@ -47,18 +108,12 @@
     </w:p>
     <w:p>
       <w:r>
-        <w:t>.text:00473B10 sub_473B10      proc near               ; CODE XREF: sub_413070+12</w:t>
-      </w:r>
-      <w:r>
-        <w:t>p</w:t>
-      </w:r>
-    </w:p>
-    <w:p>
-      <w:r>
-        <w:t>.text:00473B10                                         ; sub_41BE40+6C</w:t>
-      </w:r>
-      <w:r>
-        <w:t>p ...</w:t>
+        <w:t>.text:00473B10 sub_473B10      proc near               ; CODE XREF: sub_413070+12p</w:t>
+      </w:r>
+    </w:p>
+    <w:p>
+      <w:r>
+        <w:t>.text:00473B10                                         ; sub_41BE40+6Cp ...</w:t>
       </w:r>
     </w:p>
     <w:p>
@@ -192,158 +247,143 @@
       </w:r>
     </w:p>
     <w:p>
+      <w:r>
+        <w:rPr>
+          <w:rFonts w:hint="eastAsia"/>
+        </w:rPr>
+        <w:t>.text:00473B3E                 jmp     short loc_473B68 ; RC4</w:t>
+      </w:r>
+      <w:r>
+        <w:rPr>
+          <w:rFonts w:hint="eastAsia"/>
+        </w:rPr>
+        <w:t>加密</w:t>
+      </w:r>
+    </w:p>
+    <w:p>
+      <w:r>
+        <w:t>.text:00473B40 ; ---------------------------------------------------------------------------</w:t>
+      </w:r>
+    </w:p>
+    <w:p>
+      <w:r>
+        <w:t>.text:00473B40</w:t>
+      </w:r>
+    </w:p>
+    <w:p>
+      <w:r>
+        <w:t>.text:00473B40 loc_473B40:                             ; CODE XREF: sub_473B10+12j</w:t>
+      </w:r>
+    </w:p>
+    <w:p>
+      <w:r>
+        <w:t>.text:00473B40                 push    esi</w:t>
+      </w:r>
+    </w:p>
+    <w:p>
+      <w:r>
+        <w:t>.text:00473B41                 call    ds:GetTickCount</w:t>
+      </w:r>
+    </w:p>
+    <w:p>
+      <w:r>
+        <w:t>.text:00473B47                 imul    eax, 1FDh</w:t>
+      </w:r>
+    </w:p>
+    <w:p>
+      <w:r>
+        <w:t>.text:00473B4D                 push    eax             ; unsigned int</w:t>
+      </w:r>
+    </w:p>
+    <w:p>
+      <w:r>
+        <w:t>.text:00473B4E                 call    _srand</w:t>
+      </w:r>
+    </w:p>
+    <w:p>
+      <w:r>
+        <w:t>.text:00473B53                 add     esp, 4</w:t>
+      </w:r>
+    </w:p>
+    <w:p>
+      <w:r>
+        <w:t>.text:00473B56                 xor     esi, esi</w:t>
+      </w:r>
+    </w:p>
+    <w:p>
+      <w:r>
+        <w:lastRenderedPageBreak/>
+        <w:t>.text:00473B58</w:t>
+      </w:r>
+    </w:p>
+    <w:p>
+      <w:r>
+        <w:t>.text:00473B58 loc_473B58:                             ; CODE XREF: sub_473B10+55j</w:t>
+      </w:r>
+    </w:p>
+    <w:p>
+      <w:r>
+        <w:t>.text:00473B58                 call    _rand</w:t>
+      </w:r>
+    </w:p>
+    <w:p>
+      <w:r>
+        <w:t>.text:00473B5D                 mov     byte ptr [esp+esi+28h+var_24], al</w:t>
+      </w:r>
+    </w:p>
+    <w:p>
+      <w:r>
+        <w:t>.text:00473B61                 inc     esi</w:t>
+      </w:r>
+    </w:p>
+    <w:p>
+      <w:r>
+        <w:t>.text:00473B62                 cmp     esi, 10h</w:t>
+      </w:r>
+    </w:p>
+    <w:p>
+      <w:r>
+        <w:t>.text:00473B65                 jl      short loc_473B58</w:t>
+      </w:r>
+    </w:p>
+    <w:p>
+      <w:r>
+        <w:t>.text:00473B67                 pop     esi</w:t>
+      </w:r>
+    </w:p>
+    <w:p>
+      <w:r>
+        <w:t>.text:00473B68</w:t>
+      </w:r>
+    </w:p>
+    <w:p>
+      <w:r>
+        <w:t>.text:00473B68 loc_473B68:                             ; CODE XREF: sub_473B10+2Ej</w:t>
+      </w:r>
+    </w:p>
+    <w:p>
       <w:pPr>
         <w:rPr>
-          <w:rFonts w:hint="eastAsia"/>
+          <w:color w:val="FF0000"/>
         </w:rPr>
       </w:pPr>
       <w:r>
         <w:rPr>
           <w:rFonts w:hint="eastAsia"/>
-        </w:rPr>
-        <w:t>.text:00473B3E                 jmp     short loc_473B68 ; RC4</w:t>
-      </w:r>
-      <w:r>
-        <w:rPr>
-          <w:rFonts w:hint="eastAsia"/>
+          <w:color w:val="FF0000"/>
+        </w:rPr>
+        <w:t>.text:00473B68                 mov     ecx, dword_6427B4 ; RC4</w:t>
+      </w:r>
+      <w:r>
+        <w:rPr>
+          <w:rFonts w:hint="eastAsia"/>
+          <w:color w:val="FF0000"/>
         </w:rPr>
         <w:t>加密</w:t>
       </w:r>
     </w:p>
     <w:p>
       <w:r>
-        <w:t>.text:00473B40 ; ---------------------------------------------------------------------------</w:t>
-      </w:r>
-    </w:p>
-    <w:p>
-      <w:r>
-        <w:t>.text:00473B40</w:t>
-      </w:r>
-    </w:p>
-    <w:p>
-      <w:r>
-        <w:t>.text:00473B40 loc_473B40:                             ; CODE XREF: sub_473B10+12</w:t>
-      </w:r>
-      <w:r>
-        <w:t>j</w:t>
-      </w:r>
-    </w:p>
-    <w:p>
-      <w:r>
-        <w:t>.text:00473B40                 push    esi</w:t>
-      </w:r>
-    </w:p>
-    <w:p>
-      <w:r>
-        <w:t>.text:00473B41                 call    ds:GetTickCount</w:t>
-      </w:r>
-    </w:p>
-    <w:p>
-      <w:r>
-        <w:t>.text:00473B47                 imul    eax, 1FDh</w:t>
-      </w:r>
-    </w:p>
-    <w:p>
-      <w:r>
-        <w:t>.text:00473B4D                 push    eax             ; unsigned int</w:t>
-      </w:r>
-    </w:p>
-    <w:p>
-      <w:r>
-        <w:t>.text:00473B4E                 call    _srand</w:t>
-      </w:r>
-    </w:p>
-    <w:p>
-      <w:r>
-        <w:t>.text:00473B53                 add     esp, 4</w:t>
-      </w:r>
-    </w:p>
-    <w:p>
-      <w:r>
-        <w:t>.text:00473B56                 xor     esi, esi</w:t>
-      </w:r>
-    </w:p>
-    <w:p>
-      <w:r>
-        <w:t>.text:00473B58</w:t>
-      </w:r>
-    </w:p>
-    <w:p>
-      <w:r>
-        <w:t>.text:00473B58 loc_473B58:                             ; CODE XREF: sub_473B10+55</w:t>
-      </w:r>
-      <w:r>
-        <w:t>j</w:t>
-      </w:r>
-    </w:p>
-    <w:p>
-      <w:r>
-        <w:t>.text:00473B58                 call    _rand</w:t>
-      </w:r>
-    </w:p>
-    <w:p>
-      <w:r>
-        <w:t>.text:00473B5D                 mov     byte ptr [esp+esi+28h+var_24], al</w:t>
-      </w:r>
-    </w:p>
-    <w:p>
-      <w:r>
-        <w:lastRenderedPageBreak/>
-        <w:t>.text:00473B61                 inc     esi</w:t>
-      </w:r>
-    </w:p>
-    <w:p>
-      <w:r>
-        <w:t>.text:00473B62                 cmp     esi, 10h</w:t>
-      </w:r>
-    </w:p>
-    <w:p>
-      <w:r>
-        <w:t>.text:00473B65                 jl      short loc_473B58</w:t>
-      </w:r>
-    </w:p>
-    <w:p>
-      <w:r>
-        <w:t>.text:00473B67                 pop     esi</w:t>
-      </w:r>
-    </w:p>
-    <w:p>
-      <w:r>
-        <w:t>.text:00473B68</w:t>
-      </w:r>
-    </w:p>
-    <w:p>
-      <w:r>
-        <w:t>.text:00473B68 loc_473B68:                             ; CODE XREF: sub_473B10+2E</w:t>
-      </w:r>
-      <w:r>
-        <w:t>j</w:t>
-      </w:r>
-    </w:p>
-    <w:p>
-      <w:pPr>
-        <w:rPr>
-          <w:rFonts w:hint="eastAsia"/>
-          <w:color w:val="FF0000"/>
-        </w:rPr>
-      </w:pPr>
-      <w:r>
-        <w:rPr>
-          <w:rFonts w:hint="eastAsia"/>
-          <w:color w:val="FF0000"/>
-        </w:rPr>
-        <w:t>.text:00473B68                 mov     ecx, dword_6427B4 ; RC4</w:t>
-      </w:r>
-      <w:r>
-        <w:rPr>
-          <w:rFonts w:hint="eastAsia"/>
-          <w:color w:val="FF0000"/>
-        </w:rPr>
-        <w:t>加密</w:t>
-      </w:r>
-    </w:p>
-    <w:p>
-      <w:r>
         <w:t>.text:00473B6E                 mov     eax, dword_6427B0</w:t>
       </w:r>
     </w:p>
@@ -428,59 +468,30 @@
       </w:r>
     </w:p>
     <w:p>
-      <w:pPr>
-        <w:rPr>
-          <w:rFonts w:hint="eastAsia"/>
-        </w:rPr>
-      </w:pPr>
       <w:r>
         <w:t>.text:00473BAA sub_473B10      endp</w:t>
       </w:r>
     </w:p>
-    <w:p>
-      <w:pPr>
-        <w:rPr>
-          <w:rFonts w:hint="eastAsia"/>
-        </w:rPr>
-      </w:pPr>
-    </w:p>
-    <w:p>
-      <w:pPr>
-        <w:rPr>
-          <w:rFonts w:hint="eastAsia"/>
-        </w:rPr>
-      </w:pPr>
-    </w:p>
-    <w:p>
-      <w:r>
-        <w:t>.data:006427B0 dword_6427B0    dd 318DB06Fh            ; DATA XREF: sub_473B10+5E</w:t>
-      </w:r>
-      <w:r>
-        <w:t>r</w:t>
-      </w:r>
-    </w:p>
-    <w:p>
-      <w:r>
-        <w:t>.data:006427B4 dword_6427B4    dd 0CA9423DCh           ; DATA XREF: sub_473B10:loc_473B68</w:t>
-      </w:r>
-      <w:r>
-        <w:t>r</w:t>
-      </w:r>
-    </w:p>
-    <w:p>
-      <w:r>
-        <w:t>.data:006427B8 dword_6427B8    dd 18BCF62Dh            ; DATA XREF: sub_473B10+63</w:t>
-      </w:r>
-      <w:r>
-        <w:t>r</w:t>
-      </w:r>
-    </w:p>
-    <w:p>
-      <w:r>
-        <w:t>.data:006427BC dword_6427BC    dd 0F45807A0h           ; DATA XREF: sub_473B10+75</w:t>
-      </w:r>
-      <w:r>
-        <w:t>r</w:t>
+    <w:p/>
+    <w:p/>
+    <w:p>
+      <w:r>
+        <w:t>.data:006427B0 dword_6427B0    dd 318DB06Fh            ; DATA XREF: sub_473B10+5Er</w:t>
+      </w:r>
+    </w:p>
+    <w:p>
+      <w:r>
+        <w:t>.data:006427B4 dword_6427B4    dd 0CA9423DCh           ; DATA XREF: sub_473B10:loc_473B68r</w:t>
+      </w:r>
+    </w:p>
+    <w:p>
+      <w:r>
+        <w:t>.data:006427B8 dword_6427B8    dd 18BCF62Dh            ; DATA XREF: sub_473B10+63r</w:t>
+      </w:r>
+    </w:p>
+    <w:p>
+      <w:r>
+        <w:t>.data:006427BC dword_6427BC    dd 0F45807A0h           ; DATA XREF: sub_473B10+75r</w:t>
       </w:r>
     </w:p>
     <w:sectPr>

</xml_diff>